<commit_message>
Modification des algorithmes d'encodages
</commit_message>
<xml_diff>
--- a/Algorithmes/Nouvelle Version/Encodage/1. Dictionnaire de données.docx
+++ b/Algorithmes/Nouvelle Version/Encodage/1. Dictionnaire de données.docx
@@ -380,7 +380,17 @@
                 <w:sz w:val="28"/>
                 <w:szCs w:val="30"/>
               </w:rPr>
-              <w:t>tableEncodageGreyCode</w:t>
+              <w:t>tableEncodageGra</w:t>
+            </w:r>
+            <w:r>
+              <w:rPr>
+                <w:rFonts w:ascii="Calibri" w:eastAsia="Calibri" w:hAnsi="Calibri" w:cs="Calibri"/>
+                <w:bCs/>
+                <w:noProof/>
+                <w:sz w:val="28"/>
+                <w:szCs w:val="30"/>
+              </w:rPr>
+              <w:t>yCode</w:t>
             </w:r>
           </w:p>
         </w:tc>
@@ -454,6 +464,18 @@
               </w:rPr>
               <w:t>Prend pour clé les 62 possibilités (lettres majuscules, minuscules et chiffres) et prend pour valeur les 6 bits de grey code</w:t>
             </w:r>
+            <w:r>
+              <w:rPr>
+                <w:rFonts w:ascii="Calibri" w:eastAsia="Calibri" w:hAnsi="Calibri" w:cs="Calibri"/>
+                <w:bCs/>
+                <w:noProof/>
+                <w:sz w:val="28"/>
+                <w:szCs w:val="30"/>
+              </w:rPr>
+              <w:t xml:space="preserve"> sous forme de chaine de caractère</w:t>
+            </w:r>
+            <w:bookmarkStart w:id="0" w:name="_GoBack"/>
+            <w:bookmarkEnd w:id="0"/>
           </w:p>
         </w:tc>
       </w:tr>
@@ -538,8 +560,6 @@
               </w:rPr>
               <w:t>s</w:t>
             </w:r>
-            <w:bookmarkStart w:id="0" w:name="_GoBack"/>
-            <w:bookmarkEnd w:id="0"/>
           </w:p>
         </w:tc>
         <w:tc>
@@ -614,7 +634,17 @@
                 <w:sz w:val="28"/>
                 <w:szCs w:val="30"/>
               </w:rPr>
-              <w:t>en grey code</w:t>
+              <w:t>en gra</w:t>
+            </w:r>
+            <w:r>
+              <w:rPr>
+                <w:rFonts w:ascii="Calibri" w:eastAsia="Calibri" w:hAnsi="Calibri" w:cs="Calibri"/>
+                <w:bCs/>
+                <w:noProof/>
+                <w:sz w:val="28"/>
+                <w:szCs w:val="30"/>
+              </w:rPr>
+              <w:t>y code</w:t>
             </w:r>
           </w:p>
         </w:tc>
@@ -1874,7 +1904,7 @@
 </file>
 
 <file path=customXml/itemProps1.xml><?xml version="1.0" encoding="utf-8"?>
-<ds:datastoreItem xmlns:ds="http://schemas.openxmlformats.org/officeDocument/2006/customXml" ds:itemID="{077DD1D7-A29C-4D53-8B13-F83491F90B17}">
+<ds:datastoreItem xmlns:ds="http://schemas.openxmlformats.org/officeDocument/2006/customXml" ds:itemID="{32AB4D45-AABC-47B9-8BC5-24D451AFD213}">
   <ds:schemaRefs>
     <ds:schemaRef ds:uri="http://schemas.openxmlformats.org/officeDocument/2006/bibliography"/>
   </ds:schemaRefs>

</xml_diff>